<commit_message>
Sending lb2 try 2
</commit_message>
<xml_diff>
--- a/LR2/32.docx
+++ b/LR2/32.docx
@@ -1,6 +1,6 @@
 
 <file path=word/document.xml><?xml version="1.0" encoding="utf-8"?>
-<w:document xmlns:wpc="http://schemas.microsoft.com/office/word/2010/wordprocessingCanvas" xmlns:cx="http://schemas.microsoft.com/office/drawing/2014/chartex" xmlns:cx1="http://schemas.microsoft.com/office/drawing/2015/9/8/chartex" xmlns:cx2="http://schemas.microsoft.com/office/drawing/2015/10/21/chartex" xmlns:cx3="http://schemas.microsoft.com/office/drawing/2016/5/9/chartex" xmlns:cx4="http://schemas.microsoft.com/office/drawing/2016/5/10/chartex" xmlns:cx5="http://schemas.microsoft.com/office/drawing/2016/5/11/chartex" xmlns:cx6="http://schemas.microsoft.com/office/drawing/2016/5/12/chartex" xmlns:cx7="http://schemas.microsoft.com/office/drawing/2016/5/13/chartex" xmlns:cx8="http://schemas.microsoft.com/office/drawing/2016/5/14/chartex" xmlns:mc="http://schemas.openxmlformats.org/markup-compatibility/2006" xmlns:aink="http://schemas.microsoft.com/office/drawing/2016/ink" xmlns:am3d="http://schemas.microsoft.com/office/drawing/2017/model3d" xmlns:o="urn:schemas-microsoft-com:office:office" xmlns:r="http://schemas.openxmlformats.org/officeDocument/2006/relationships" xmlns:m="http://schemas.openxmlformats.org/officeDocument/2006/math" xmlns:v="urn:schemas-microsoft-com:vml" xmlns:wp14="http://schemas.microsoft.com/office/word/2010/wordprocessingDrawing" xmlns:wp="http://schemas.openxmlformats.org/drawingml/2006/wordprocessingDrawing" xmlns:w10="urn:schemas-microsoft-com:office:word" xmlns:w="http://schemas.openxmlformats.org/wordprocessingml/2006/main" xmlns:w14="http://schemas.microsoft.com/office/word/2010/wordml" xmlns:w15="http://schemas.microsoft.com/office/word/2012/wordml" xmlns:w16cid="http://schemas.microsoft.com/office/word/2016/wordml/cid" xmlns:w16se="http://schemas.microsoft.com/office/word/2015/wordml/symex" xmlns:wpg="http://schemas.microsoft.com/office/word/2010/wordprocessingGroup" xmlns:wpi="http://schemas.microsoft.com/office/word/2010/wordprocessingInk" xmlns:wne="http://schemas.microsoft.com/office/word/2006/wordml" xmlns:wps="http://schemas.microsoft.com/office/word/2010/wordprocessingShape" mc:Ignorable="w14 w15 w16se w16cid wp14">
+<w:document xmlns:wpc="http://schemas.microsoft.com/office/word/2010/wordprocessingCanvas" xmlns:cx="http://schemas.microsoft.com/office/drawing/2014/chartex" xmlns:cx1="http://schemas.microsoft.com/office/drawing/2015/9/8/chartex" xmlns:cx2="http://schemas.microsoft.com/office/drawing/2015/10/21/chartex" xmlns:cx3="http://schemas.microsoft.com/office/drawing/2016/5/9/chartex" xmlns:cx4="http://schemas.microsoft.com/office/drawing/2016/5/10/chartex" xmlns:cx5="http://schemas.microsoft.com/office/drawing/2016/5/11/chartex" xmlns:cx6="http://schemas.microsoft.com/office/drawing/2016/5/12/chartex" xmlns:cx7="http://schemas.microsoft.com/office/drawing/2016/5/13/chartex" xmlns:cx8="http://schemas.microsoft.com/office/drawing/2016/5/14/chartex" xmlns:mc="http://schemas.openxmlformats.org/markup-compatibility/2006" xmlns:aink="http://schemas.microsoft.com/office/drawing/2016/ink" xmlns:am3d="http://schemas.microsoft.com/office/drawing/2017/model3d" xmlns:o="urn:schemas-microsoft-com:office:office" xmlns:oel="http://schemas.microsoft.com/office/2019/extlst" xmlns:r="http://schemas.openxmlformats.org/officeDocument/2006/relationships" xmlns:m="http://schemas.openxmlformats.org/officeDocument/2006/math" xmlns:v="urn:schemas-microsoft-com:vml" xmlns:wp14="http://schemas.microsoft.com/office/word/2010/wordprocessingDrawing" xmlns:wp="http://schemas.openxmlformats.org/drawingml/2006/wordprocessingDrawing" xmlns:w10="urn:schemas-microsoft-com:office:word" xmlns:w="http://schemas.openxmlformats.org/wordprocessingml/2006/main" xmlns:w14="http://schemas.microsoft.com/office/word/2010/wordml" xmlns:w15="http://schemas.microsoft.com/office/word/2012/wordml" xmlns:w16cex="http://schemas.microsoft.com/office/word/2018/wordml/cex" xmlns:w16cid="http://schemas.microsoft.com/office/word/2016/wordml/cid" xmlns:w16="http://schemas.microsoft.com/office/word/2018/wordml" xmlns:w16sdtdh="http://schemas.microsoft.com/office/word/2020/wordml/sdtdatahash" xmlns:w16se="http://schemas.microsoft.com/office/word/2015/wordml/symex" xmlns:wpg="http://schemas.microsoft.com/office/word/2010/wordprocessingGroup" xmlns:wpi="http://schemas.microsoft.com/office/word/2010/wordprocessingInk" xmlns:wne="http://schemas.microsoft.com/office/word/2006/wordml" xmlns:wps="http://schemas.microsoft.com/office/word/2010/wordprocessingShape" mc:Ignorable="w14 w15 w16se w16cid w16 w16cex w16sdtdh wp14">
   <w:body>
     <w:p>
       <w:pPr>
@@ -32,7 +32,6 @@
         </w:rPr>
         <w:t xml:space="preserve">Почти, - уголки губ Нормана приподнялись в улыбке. </w:t>
       </w:r>
-      <w:proofErr w:type="gramStart"/>
       <w:r>
         <w:rPr>
           <w:rFonts w:ascii="Times New Roman" w:hAnsi="Times New Roman"/>
@@ -45,15 +44,14 @@
           <w:rFonts w:ascii="Times New Roman" w:hAnsi="Times New Roman"/>
           <w:sz w:val="28"/>
         </w:rPr>
-        <w:t xml:space="preserve"> Это</w:t>
-      </w:r>
-      <w:proofErr w:type="gramEnd"/>
-      <w:r>
-        <w:rPr>
-          <w:rFonts w:ascii="Times New Roman" w:hAnsi="Times New Roman"/>
-          <w:sz w:val="28"/>
-        </w:rPr>
-        <w:t xml:space="preserve"> частное предприятие. Называется ГИДРА. Вряд ли вы слышали о них раньше, но поверьте мне, это очень влиятельные люди.</w:t>
+        <w:t xml:space="preserve"> </w:t>
+      </w:r>
+      <w:r>
+        <w:rPr>
+          <w:rFonts w:ascii="Times New Roman" w:hAnsi="Times New Roman"/>
+          <w:sz w:val="28"/>
+        </w:rPr>
+        <w:t>Это частное предприятие. Называется ГИДРА. Вряд ли вы слышали о них раньше, но поверьте мне, это очень влиятельные люди.</w:t>
       </w:r>
     </w:p>
     <w:p>
@@ -117,7 +115,6 @@
           <w:sz w:val="28"/>
         </w:rPr>
       </w:pPr>
-      <w:proofErr w:type="gramStart"/>
       <w:r>
         <w:rPr>
           <w:rFonts w:ascii="Times New Roman" w:hAnsi="Times New Roman"/>
@@ -137,46 +134,52 @@
           <w:rFonts w:ascii="Times New Roman" w:hAnsi="Times New Roman"/>
           <w:sz w:val="28"/>
         </w:rPr>
-        <w:t xml:space="preserve"> </w:t>
-      </w:r>
-      <w:proofErr w:type="gramEnd"/>
-      <w:r>
-        <w:rPr>
-          <w:rFonts w:ascii="Times New Roman" w:hAnsi="Times New Roman"/>
-          <w:sz w:val="28"/>
-        </w:rPr>
-        <w:t>мрачно спросил я.</w:t>
-      </w:r>
-    </w:p>
-    <w:p>
-      <w:pPr>
-        <w:tabs>
-          <w:tab w:val="left" w:pos="560"/>
-          <w:tab w:val="left" w:pos="1120"/>
-          <w:tab w:val="left" w:pos="1680"/>
-          <w:tab w:val="left" w:pos="2240"/>
-          <w:tab w:val="left" w:pos="2800"/>
-          <w:tab w:val="left" w:pos="3360"/>
-          <w:tab w:val="left" w:pos="3920"/>
-          <w:tab w:val="left" w:pos="4480"/>
-          <w:tab w:val="left" w:pos="5040"/>
-          <w:tab w:val="left" w:pos="5600"/>
-          <w:tab w:val="left" w:pos="6160"/>
-          <w:tab w:val="left" w:pos="6720"/>
-        </w:tabs>
-        <w:spacing w:line="360" w:lineRule="auto"/>
-        <w:ind w:firstLine="709"/>
-        <w:rPr>
-          <w:rFonts w:ascii="Times New Roman" w:hAnsi="Times New Roman"/>
-          <w:sz w:val="28"/>
-        </w:rPr>
-      </w:pPr>
-      <w:r>
-        <w:rPr>
-          <w:rFonts w:ascii="Times New Roman" w:hAnsi="Times New Roman"/>
-          <w:sz w:val="28"/>
-        </w:rPr>
-        <w:t>Не слишком." Отец пожал плечами. "Кстати, они почти закончили любоваться результатами других испытуемых.</w:t>
+        <w:t xml:space="preserve"> мрачно спросил я.</w:t>
+      </w:r>
+    </w:p>
+    <w:p>
+      <w:pPr>
+        <w:tabs>
+          <w:tab w:val="left" w:pos="560"/>
+          <w:tab w:val="left" w:pos="1120"/>
+          <w:tab w:val="left" w:pos="1680"/>
+          <w:tab w:val="left" w:pos="2240"/>
+          <w:tab w:val="left" w:pos="2800"/>
+          <w:tab w:val="left" w:pos="3360"/>
+          <w:tab w:val="left" w:pos="3920"/>
+          <w:tab w:val="left" w:pos="4480"/>
+          <w:tab w:val="left" w:pos="5040"/>
+          <w:tab w:val="left" w:pos="5600"/>
+          <w:tab w:val="left" w:pos="6160"/>
+          <w:tab w:val="left" w:pos="6720"/>
+        </w:tabs>
+        <w:spacing w:line="360" w:lineRule="auto"/>
+        <w:ind w:firstLine="709"/>
+        <w:rPr>
+          <w:rFonts w:ascii="Times New Roman" w:hAnsi="Times New Roman"/>
+          <w:sz w:val="28"/>
+        </w:rPr>
+      </w:pPr>
+      <w:r>
+        <w:rPr>
+          <w:rFonts w:ascii="Times New Roman" w:hAnsi="Times New Roman"/>
+          <w:sz w:val="28"/>
+        </w:rPr>
+        <w:t>Не слишком</w:t>
+      </w:r>
+      <w:r>
+        <w:rPr>
+          <w:rFonts w:ascii="Times New Roman" w:hAnsi="Times New Roman"/>
+          <w:sz w:val="28"/>
+        </w:rPr>
+        <w:t>.</w:t>
+      </w:r>
+      <w:r>
+        <w:rPr>
+          <w:rFonts w:ascii="Times New Roman" w:hAnsi="Times New Roman"/>
+          <w:sz w:val="28"/>
+        </w:rPr>
+        <w:t>" Отец пожал плечами. "Кстати, они почти закончили любоваться результатами других испытуемых.</w:t>
       </w:r>
     </w:p>
     <w:p>
@@ -896,16 +899,7 @@
           <w:rFonts w:ascii="Times New Roman" w:hAnsi="Times New Roman"/>
           <w:sz w:val="28"/>
         </w:rPr>
-        <w:t>. -</w:t>
-      </w:r>
-      <w:bookmarkStart w:id="0" w:name="_GoBack"/>
-      <w:bookmarkEnd w:id="0"/>
-      <w:r>
-        <w:rPr>
-          <w:rFonts w:ascii="Times New Roman" w:hAnsi="Times New Roman"/>
-          <w:sz w:val="28"/>
-        </w:rPr>
-        <w:t xml:space="preserve"> Представьте, насколько они будут эффективнее!</w:t>
+        <w:t>. - Представьте, насколько они будут эффективнее!</w:t>
       </w:r>
     </w:p>
     <w:p>
@@ -928,7 +922,7 @@
 </file>
 
 <file path=word/styles.xml><?xml version="1.0" encoding="utf-8"?>
-<w:styles xmlns:mc="http://schemas.openxmlformats.org/markup-compatibility/2006" xmlns:r="http://schemas.openxmlformats.org/officeDocument/2006/relationships" xmlns:w="http://schemas.openxmlformats.org/wordprocessingml/2006/main" xmlns:w14="http://schemas.microsoft.com/office/word/2010/wordml" xmlns:w15="http://schemas.microsoft.com/office/word/2012/wordml" xmlns:w16cid="http://schemas.microsoft.com/office/word/2016/wordml/cid" xmlns:w16se="http://schemas.microsoft.com/office/word/2015/wordml/symex" mc:Ignorable="w14 w15 w16se w16cid">
+<w:styles xmlns:mc="http://schemas.openxmlformats.org/markup-compatibility/2006" xmlns:r="http://schemas.openxmlformats.org/officeDocument/2006/relationships" xmlns:w="http://schemas.openxmlformats.org/wordprocessingml/2006/main" xmlns:w14="http://schemas.microsoft.com/office/word/2010/wordml" xmlns:w15="http://schemas.microsoft.com/office/word/2012/wordml" xmlns:w16cex="http://schemas.microsoft.com/office/word/2018/wordml/cex" xmlns:w16cid="http://schemas.microsoft.com/office/word/2016/wordml/cid" xmlns:w16="http://schemas.microsoft.com/office/word/2018/wordml" xmlns:w16sdtdh="http://schemas.microsoft.com/office/word/2020/wordml/sdtdatahash" xmlns:w16se="http://schemas.microsoft.com/office/word/2015/wordml/symex" mc:Ignorable="w14 w15 w16se w16cid w16 w16cex w16sdtdh">
   <w:docDefaults>
     <w:rPrDefault>
       <w:rPr>
@@ -940,7 +934,7 @@
     </w:rPrDefault>
     <w:pPrDefault/>
   </w:docDefaults>
-  <w:latentStyles w:defLockedState="0" w:defUIPriority="99" w:defSemiHidden="0" w:defUnhideWhenUsed="0" w:defQFormat="0" w:count="375">
+  <w:latentStyles w:defLockedState="0" w:defUIPriority="99" w:defSemiHidden="0" w:defUnhideWhenUsed="0" w:defQFormat="0" w:count="376">
     <w:lsdException w:name="Normal" w:uiPriority="0" w:qFormat="1"/>
     <w:lsdException w:name="heading 1" w:uiPriority="9" w:qFormat="1"/>
     <w:lsdException w:name="heading 2" w:uiPriority="9" w:qFormat="1"/>
@@ -1045,7 +1039,6 @@
     <w:lsdException w:name="HTML Sample" w:semiHidden="1" w:unhideWhenUsed="1"/>
     <w:lsdException w:name="HTML Typewriter" w:semiHidden="1" w:unhideWhenUsed="1"/>
     <w:lsdException w:name="HTML Variable" w:semiHidden="1" w:unhideWhenUsed="1"/>
-    <w:lsdException w:name="Normal Table" w:semiHidden="1" w:unhideWhenUsed="1"/>
     <w:lsdException w:name="annotation subject" w:semiHidden="1" w:unhideWhenUsed="1"/>
     <w:lsdException w:name="No List" w:semiHidden="1" w:unhideWhenUsed="1"/>
     <w:lsdException w:name="Outline List 1" w:semiHidden="1" w:unhideWhenUsed="1"/>
@@ -1092,10 +1085,8 @@
     <w:lsdException w:name="Table Subtle 2" w:semiHidden="1" w:unhideWhenUsed="1"/>
     <w:lsdException w:name="Table Web 1" w:semiHidden="1" w:unhideWhenUsed="1"/>
     <w:lsdException w:name="Table Web 2" w:semiHidden="1" w:unhideWhenUsed="1"/>
-    <w:lsdException w:name="Table Web 3" w:semiHidden="1" w:unhideWhenUsed="1"/>
     <w:lsdException w:name="Balloon Text" w:semiHidden="1" w:unhideWhenUsed="1"/>
     <w:lsdException w:name="Table Grid" w:uiPriority="39"/>
-    <w:lsdException w:name="Table Theme" w:semiHidden="1" w:unhideWhenUsed="1"/>
     <w:lsdException w:name="Placeholder Text" w:semiHidden="1"/>
     <w:lsdException w:name="No Spacing" w:uiPriority="1" w:qFormat="1"/>
     <w:lsdException w:name="Light Shading" w:uiPriority="60"/>
@@ -1315,6 +1306,7 @@
     <w:lsdException w:name="Smart Hyperlink" w:semiHidden="1" w:unhideWhenUsed="1"/>
     <w:lsdException w:name="Hashtag" w:semiHidden="1" w:unhideWhenUsed="1"/>
     <w:lsdException w:name="Unresolved Mention" w:semiHidden="1" w:unhideWhenUsed="1"/>
+    <w:lsdException w:name="Smart Link" w:semiHidden="1" w:unhideWhenUsed="1"/>
   </w:latentStyles>
   <w:style w:type="paragraph" w:default="1" w:styleId="a">
     <w:name w:val="Normal"/>

</xml_diff>

<commit_message>
LR2 one more try
</commit_message>
<xml_diff>
--- a/LR2/32.docx
+++ b/LR2/32.docx
@@ -1,6 +1,6 @@
 
 <file path=word/document.xml><?xml version="1.0" encoding="utf-8"?>
-<w:document xmlns:wpc="http://schemas.microsoft.com/office/word/2010/wordprocessingCanvas" xmlns:cx="http://schemas.microsoft.com/office/drawing/2014/chartex" xmlns:cx1="http://schemas.microsoft.com/office/drawing/2015/9/8/chartex" xmlns:cx2="http://schemas.microsoft.com/office/drawing/2015/10/21/chartex" xmlns:cx3="http://schemas.microsoft.com/office/drawing/2016/5/9/chartex" xmlns:cx4="http://schemas.microsoft.com/office/drawing/2016/5/10/chartex" xmlns:cx5="http://schemas.microsoft.com/office/drawing/2016/5/11/chartex" xmlns:cx6="http://schemas.microsoft.com/office/drawing/2016/5/12/chartex" xmlns:cx7="http://schemas.microsoft.com/office/drawing/2016/5/13/chartex" xmlns:cx8="http://schemas.microsoft.com/office/drawing/2016/5/14/chartex" xmlns:mc="http://schemas.openxmlformats.org/markup-compatibility/2006" xmlns:aink="http://schemas.microsoft.com/office/drawing/2016/ink" xmlns:am3d="http://schemas.microsoft.com/office/drawing/2017/model3d" xmlns:o="urn:schemas-microsoft-com:office:office" xmlns:r="http://schemas.openxmlformats.org/officeDocument/2006/relationships" xmlns:m="http://schemas.openxmlformats.org/officeDocument/2006/math" xmlns:v="urn:schemas-microsoft-com:vml" xmlns:wp14="http://schemas.microsoft.com/office/word/2010/wordprocessingDrawing" xmlns:wp="http://schemas.openxmlformats.org/drawingml/2006/wordprocessingDrawing" xmlns:w10="urn:schemas-microsoft-com:office:word" xmlns:w="http://schemas.openxmlformats.org/wordprocessingml/2006/main" xmlns:w14="http://schemas.microsoft.com/office/word/2010/wordml" xmlns:w15="http://schemas.microsoft.com/office/word/2012/wordml" xmlns:w16cid="http://schemas.microsoft.com/office/word/2016/wordml/cid" xmlns:w16se="http://schemas.microsoft.com/office/word/2015/wordml/symex" xmlns:wpg="http://schemas.microsoft.com/office/word/2010/wordprocessingGroup" xmlns:wpi="http://schemas.microsoft.com/office/word/2010/wordprocessingInk" xmlns:wne="http://schemas.microsoft.com/office/word/2006/wordml" xmlns:wps="http://schemas.microsoft.com/office/word/2010/wordprocessingShape" mc:Ignorable="w14 w15 w16se w16cid wp14">
+<w:document xmlns:wpc="http://schemas.microsoft.com/office/word/2010/wordprocessingCanvas" xmlns:cx="http://schemas.microsoft.com/office/drawing/2014/chartex" xmlns:cx1="http://schemas.microsoft.com/office/drawing/2015/9/8/chartex" xmlns:cx2="http://schemas.microsoft.com/office/drawing/2015/10/21/chartex" xmlns:cx3="http://schemas.microsoft.com/office/drawing/2016/5/9/chartex" xmlns:cx4="http://schemas.microsoft.com/office/drawing/2016/5/10/chartex" xmlns:cx5="http://schemas.microsoft.com/office/drawing/2016/5/11/chartex" xmlns:cx6="http://schemas.microsoft.com/office/drawing/2016/5/12/chartex" xmlns:cx7="http://schemas.microsoft.com/office/drawing/2016/5/13/chartex" xmlns:cx8="http://schemas.microsoft.com/office/drawing/2016/5/14/chartex" xmlns:mc="http://schemas.openxmlformats.org/markup-compatibility/2006" xmlns:aink="http://schemas.microsoft.com/office/drawing/2016/ink" xmlns:am3d="http://schemas.microsoft.com/office/drawing/2017/model3d" xmlns:o="urn:schemas-microsoft-com:office:office" xmlns:r="http://schemas.openxmlformats.org/officeDocument/2006/relationships" xmlns:m="http://schemas.openxmlformats.org/officeDocument/2006/math" xmlns:v="urn:schemas-microsoft-com:vml" xmlns:wp14="http://schemas.microsoft.com/office/word/2010/wordprocessingDrawing" xmlns:wp="http://schemas.openxmlformats.org/drawingml/2006/wordprocessingDrawing" xmlns:w10="urn:schemas-microsoft-com:office:word" xmlns:w="http://schemas.openxmlformats.org/wordprocessingml/2006/main" xmlns:w14="http://schemas.microsoft.com/office/word/2010/wordml" xmlns:w15="http://schemas.microsoft.com/office/word/2012/wordml" xmlns:w16cex="http://schemas.microsoft.com/office/word/2018/wordml/cex" xmlns:w16cid="http://schemas.microsoft.com/office/word/2016/wordml/cid" xmlns:w16="http://schemas.microsoft.com/office/word/2018/wordml" xmlns:w16se="http://schemas.microsoft.com/office/word/2015/wordml/symex" xmlns:wpg="http://schemas.microsoft.com/office/word/2010/wordprocessingGroup" xmlns:wpi="http://schemas.microsoft.com/office/word/2010/wordprocessingInk" xmlns:wne="http://schemas.microsoft.com/office/word/2006/wordml" xmlns:wps="http://schemas.microsoft.com/office/word/2010/wordprocessingShape" mc:Ignorable="w14 w15 w16se w16cid w16 w16cex wp14">
   <w:body>
     <w:p>
       <w:pPr>
@@ -118,7 +118,6 @@
           <w:sz w:val="28"/>
         </w:rPr>
       </w:pPr>
-      <w:proofErr w:type="gramStart"/>
       <w:r>
         <w:rPr>
           <w:rFonts w:ascii="Times New Roman" w:hAnsi="Times New Roman"/>
@@ -147,7 +146,6 @@
         </w:rPr>
         <w:t xml:space="preserve"> </w:t>
       </w:r>
-      <w:proofErr w:type="gramEnd"/>
       <w:r>
         <w:rPr>
           <w:rFonts w:ascii="Times New Roman" w:hAnsi="Times New Roman"/>
@@ -329,39 +327,37 @@
         </w:rPr>
         <w:t>С другой стороны, с ней было что-то... не так. Если бы я не был так сосредоточен на Нормане, я мог бы понять, что это за ошибка.</w:t>
       </w:r>
-      <w:bookmarkStart w:id="0" w:name="_GoBack"/>
-      <w:bookmarkEnd w:id="0"/>
-    </w:p>
-    <w:p>
-      <w:pPr>
-        <w:tabs>
-          <w:tab w:val="left" w:pos="560"/>
-          <w:tab w:val="left" w:pos="1120"/>
-          <w:tab w:val="left" w:pos="1680"/>
-          <w:tab w:val="left" w:pos="2240"/>
-          <w:tab w:val="left" w:pos="2800"/>
-          <w:tab w:val="left" w:pos="3360"/>
-          <w:tab w:val="left" w:pos="3920"/>
-          <w:tab w:val="left" w:pos="4480"/>
-          <w:tab w:val="left" w:pos="5040"/>
-          <w:tab w:val="left" w:pos="5600"/>
-          <w:tab w:val="left" w:pos="6160"/>
-          <w:tab w:val="left" w:pos="6720"/>
-        </w:tabs>
-        <w:spacing w:line="360" w:lineRule="auto"/>
-        <w:ind w:firstLine="709"/>
-        <w:jc w:val="both"/>
-        <w:rPr>
-          <w:rFonts w:ascii="Times New Roman" w:hAnsi="Times New Roman"/>
-          <w:sz w:val="28"/>
-        </w:rPr>
-      </w:pPr>
-      <w:r>
-        <w:rPr>
-          <w:rFonts w:ascii="Times New Roman" w:hAnsi="Times New Roman"/>
-          <w:sz w:val="28"/>
-        </w:rPr>
-        <w:t>И, наконец, последний. Высокий, довольно крупный белый мужчина с короткими светлыми волосами. Почти идеально построен. Он невероятно дорого одет</w:t>
+    </w:p>
+    <w:p>
+      <w:pPr>
+        <w:tabs>
+          <w:tab w:val="left" w:pos="560"/>
+          <w:tab w:val="left" w:pos="1120"/>
+          <w:tab w:val="left" w:pos="1680"/>
+          <w:tab w:val="left" w:pos="2240"/>
+          <w:tab w:val="left" w:pos="2800"/>
+          <w:tab w:val="left" w:pos="3360"/>
+          <w:tab w:val="left" w:pos="3920"/>
+          <w:tab w:val="left" w:pos="4480"/>
+          <w:tab w:val="left" w:pos="5040"/>
+          <w:tab w:val="left" w:pos="5600"/>
+          <w:tab w:val="left" w:pos="6160"/>
+          <w:tab w:val="left" w:pos="6720"/>
+        </w:tabs>
+        <w:spacing w:line="360" w:lineRule="auto"/>
+        <w:ind w:firstLine="709"/>
+        <w:jc w:val="both"/>
+        <w:rPr>
+          <w:rFonts w:ascii="Times New Roman" w:hAnsi="Times New Roman"/>
+          <w:sz w:val="28"/>
+        </w:rPr>
+      </w:pPr>
+      <w:r>
+        <w:rPr>
+          <w:rFonts w:ascii="Times New Roman" w:hAnsi="Times New Roman"/>
+          <w:sz w:val="28"/>
+        </w:rPr>
+        <w:t>И, наконец, последний. Высокий, довольно крупный белый мужчина с</w:t>
       </w:r>
       <w:r>
         <w:rPr>
@@ -375,69 +371,53 @@
           <w:rFonts w:ascii="Times New Roman" w:hAnsi="Times New Roman"/>
           <w:sz w:val="28"/>
         </w:rPr>
-        <w:t>-</w:t>
-      </w:r>
-      <w:r>
-        <w:rPr>
-          <w:rFonts w:ascii="Times New Roman" w:hAnsi="Times New Roman"/>
-          <w:sz w:val="28"/>
-        </w:rPr>
-        <w:t xml:space="preserve"> </w:t>
-      </w:r>
-      <w:r>
-        <w:rPr>
-          <w:rFonts w:ascii="Times New Roman" w:hAnsi="Times New Roman"/>
-          <w:sz w:val="28"/>
-        </w:rPr>
-        <w:t>одних его запонок можно купить весь мой наряд (далеко не самый дешевый). Голубые глаза выглядят спокойными и расслабленными. Почему-то производит ощущение какой-то солидности. Одним словом, настоящий ариец.</w:t>
-      </w:r>
-    </w:p>
-    <w:p>
-      <w:pPr>
-        <w:tabs>
-          <w:tab w:val="left" w:pos="560"/>
-          <w:tab w:val="left" w:pos="1120"/>
-          <w:tab w:val="left" w:pos="1680"/>
-          <w:tab w:val="left" w:pos="2240"/>
-          <w:tab w:val="left" w:pos="2800"/>
-          <w:tab w:val="left" w:pos="3360"/>
-          <w:tab w:val="left" w:pos="3920"/>
-          <w:tab w:val="left" w:pos="4480"/>
-          <w:tab w:val="left" w:pos="5040"/>
-          <w:tab w:val="left" w:pos="5600"/>
-          <w:tab w:val="left" w:pos="6160"/>
-          <w:tab w:val="left" w:pos="6720"/>
-        </w:tabs>
-        <w:spacing w:line="360" w:lineRule="auto"/>
-        <w:ind w:firstLine="709"/>
-        <w:jc w:val="both"/>
-        <w:rPr>
-          <w:rFonts w:ascii="Times New Roman" w:hAnsi="Times New Roman"/>
-          <w:sz w:val="28"/>
-        </w:rPr>
-      </w:pPr>
-      <w:r>
-        <w:rPr>
-          <w:rFonts w:ascii="Times New Roman" w:hAnsi="Times New Roman"/>
-          <w:sz w:val="28"/>
-        </w:rPr>
-        <w:t xml:space="preserve">Мистер </w:t>
-      </w:r>
-      <w:proofErr w:type="spellStart"/>
-      <w:r>
-        <w:rPr>
-          <w:rFonts w:ascii="Times New Roman" w:hAnsi="Times New Roman"/>
-          <w:sz w:val="28"/>
-        </w:rPr>
-        <w:t>Кройц</w:t>
-      </w:r>
-      <w:proofErr w:type="spellEnd"/>
-      <w:r>
-        <w:rPr>
-          <w:rFonts w:ascii="Times New Roman" w:hAnsi="Times New Roman"/>
-          <w:sz w:val="28"/>
-        </w:rPr>
-        <w:t>, - Норман улыбнулся столь же дружелюбно, сколь фальшиво. - Ну как вам представленные образцы?</w:t>
+        <w:t>короткими светлыми волосами. Почти идеально построен. Он невероятно дорого одет</w:t>
+      </w:r>
+      <w:r>
+        <w:rPr>
+          <w:rFonts w:ascii="Times New Roman" w:hAnsi="Times New Roman"/>
+          <w:sz w:val="28"/>
+        </w:rPr>
+        <w:t xml:space="preserve"> - </w:t>
+      </w:r>
+      <w:r>
+        <w:rPr>
+          <w:rFonts w:ascii="Times New Roman" w:hAnsi="Times New Roman"/>
+          <w:sz w:val="28"/>
+        </w:rPr>
+        <w:t>одних его запонок можно купить весь мой наряд (далеко не самый дешевый). Голубые глаза выглядят спокойными и расслабленными. Почему-то производит ощущение какой-то солидности.Одним словом, настоящий ариец.</w:t>
+      </w:r>
+    </w:p>
+    <w:p>
+      <w:pPr>
+        <w:tabs>
+          <w:tab w:val="left" w:pos="560"/>
+          <w:tab w:val="left" w:pos="1120"/>
+          <w:tab w:val="left" w:pos="1680"/>
+          <w:tab w:val="left" w:pos="2240"/>
+          <w:tab w:val="left" w:pos="2800"/>
+          <w:tab w:val="left" w:pos="3360"/>
+          <w:tab w:val="left" w:pos="3920"/>
+          <w:tab w:val="left" w:pos="4480"/>
+          <w:tab w:val="left" w:pos="5040"/>
+          <w:tab w:val="left" w:pos="5600"/>
+          <w:tab w:val="left" w:pos="6160"/>
+          <w:tab w:val="left" w:pos="6720"/>
+        </w:tabs>
+        <w:spacing w:line="360" w:lineRule="auto"/>
+        <w:ind w:firstLine="709"/>
+        <w:jc w:val="both"/>
+        <w:rPr>
+          <w:rFonts w:ascii="Times New Roman" w:hAnsi="Times New Roman"/>
+          <w:sz w:val="28"/>
+        </w:rPr>
+      </w:pPr>
+      <w:r>
+        <w:rPr>
+          <w:rFonts w:ascii="Times New Roman" w:hAnsi="Times New Roman"/>
+          <w:sz w:val="28"/>
+        </w:rPr>
+        <w:t>Мистер Кройц, - Норман улыбнулся столь же дружелюбно, сколь фальшиво. - Ну как вам представленные образцы?</w:t>
       </w:r>
     </w:p>
     <w:p>
@@ -541,23 +521,7 @@
           <w:rFonts w:ascii="Times New Roman" w:hAnsi="Times New Roman"/>
           <w:sz w:val="28"/>
         </w:rPr>
-        <w:t xml:space="preserve">Взаимно, мистер Осборн, - </w:t>
-      </w:r>
-      <w:proofErr w:type="spellStart"/>
-      <w:r>
-        <w:rPr>
-          <w:rFonts w:ascii="Times New Roman" w:hAnsi="Times New Roman"/>
-          <w:sz w:val="28"/>
-        </w:rPr>
-        <w:t>Кройц</w:t>
-      </w:r>
-      <w:proofErr w:type="spellEnd"/>
-      <w:r>
-        <w:rPr>
-          <w:rFonts w:ascii="Times New Roman" w:hAnsi="Times New Roman"/>
-          <w:sz w:val="28"/>
-        </w:rPr>
-        <w:t xml:space="preserve"> посмотрел на меня. - Я полагаю, это ваш знаменитый сын?</w:t>
+        <w:t>Взаимно, мистер Осборн, - Кройц посмотрел на меня. - Я полагаю, это ваш знаменитый сын?</w:t>
       </w:r>
     </w:p>
     <w:p>
@@ -756,240 +720,131 @@
           <w:rFonts w:ascii="Times New Roman" w:hAnsi="Times New Roman"/>
           <w:sz w:val="28"/>
         </w:rPr>
-        <w:t>Поскольку речь идет о борьбе с преступность</w:t>
-      </w:r>
-      <w:r>
-        <w:rPr>
-          <w:rFonts w:ascii="Times New Roman" w:hAnsi="Times New Roman"/>
-          <w:sz w:val="28"/>
-        </w:rPr>
-        <w:t>ю</w:t>
-      </w:r>
-      <w:r>
-        <w:rPr>
-          <w:rFonts w:ascii="Times New Roman" w:hAnsi="Times New Roman"/>
-          <w:sz w:val="28"/>
-        </w:rPr>
-        <w:t xml:space="preserve">, мистер Осборн, </w:t>
-      </w:r>
-      <w:proofErr w:type="spellStart"/>
-      <w:r>
-        <w:rPr>
-          <w:rFonts w:ascii="Times New Roman" w:hAnsi="Times New Roman"/>
-          <w:sz w:val="28"/>
-        </w:rPr>
-        <w:t>Кройц</w:t>
-      </w:r>
-      <w:proofErr w:type="spellEnd"/>
-      <w:r>
-        <w:rPr>
-          <w:rFonts w:ascii="Times New Roman" w:hAnsi="Times New Roman"/>
-          <w:sz w:val="28"/>
-        </w:rPr>
-        <w:t xml:space="preserve"> </w:t>
-      </w:r>
-      <w:r>
-        <w:rPr>
-          <w:rFonts w:ascii="Times New Roman" w:hAnsi="Times New Roman"/>
-          <w:sz w:val="28"/>
-        </w:rPr>
-        <w:t>удивился моему вопросу. Мы за порядок и стабильность. Человечество уже повидало немало войн, конфликтов и проблем. Я хочу, чтобы люди могли безопасно выйти, зная, что улицы безопасны.</w:t>
-      </w:r>
-    </w:p>
-    <w:p>
-      <w:pPr>
-        <w:tabs>
-          <w:tab w:val="left" w:pos="560"/>
-          <w:tab w:val="left" w:pos="1120"/>
-          <w:tab w:val="left" w:pos="1680"/>
-          <w:tab w:val="left" w:pos="2240"/>
-          <w:tab w:val="left" w:pos="2800"/>
-          <w:tab w:val="left" w:pos="3360"/>
-          <w:tab w:val="left" w:pos="3920"/>
-          <w:tab w:val="left" w:pos="4480"/>
-          <w:tab w:val="left" w:pos="5040"/>
-          <w:tab w:val="left" w:pos="5600"/>
-          <w:tab w:val="left" w:pos="6160"/>
-          <w:tab w:val="left" w:pos="6720"/>
-        </w:tabs>
-        <w:spacing w:line="360" w:lineRule="auto"/>
-        <w:ind w:firstLine="709"/>
-        <w:jc w:val="both"/>
-        <w:rPr>
-          <w:rFonts w:ascii="Times New Roman" w:hAnsi="Times New Roman"/>
-          <w:sz w:val="28"/>
-        </w:rPr>
-      </w:pPr>
-      <w:r>
-        <w:rPr>
-          <w:rFonts w:ascii="Times New Roman" w:hAnsi="Times New Roman"/>
-          <w:sz w:val="28"/>
-        </w:rPr>
-        <w:t>Я заметил, что стражи не обеспечивают того уровня безопасности, который вы предлагаете. -</w:t>
-      </w:r>
-      <w:r>
-        <w:rPr>
-          <w:rFonts w:ascii="Times New Roman" w:hAnsi="Times New Roman"/>
-          <w:sz w:val="28"/>
-        </w:rPr>
-        <w:t xml:space="preserve"> </w:t>
-      </w:r>
-      <w:r>
-        <w:rPr>
-          <w:rFonts w:ascii="Times New Roman" w:hAnsi="Times New Roman"/>
-          <w:sz w:val="28"/>
-        </w:rPr>
-        <w:t>Они просто помогают полиции. Больше глаз и ушей на улицах</w:t>
-      </w:r>
-      <w:r>
-        <w:rPr>
-          <w:rFonts w:ascii="Times New Roman" w:hAnsi="Times New Roman"/>
-          <w:sz w:val="28"/>
-        </w:rPr>
-        <w:t>..</w:t>
-      </w:r>
-      <w:r>
-        <w:rPr>
-          <w:rFonts w:ascii="Times New Roman" w:hAnsi="Times New Roman"/>
-          <w:sz w:val="28"/>
-        </w:rPr>
-        <w:t>.</w:t>
-      </w:r>
-    </w:p>
-    <w:p>
-      <w:pPr>
-        <w:tabs>
-          <w:tab w:val="left" w:pos="560"/>
-          <w:tab w:val="left" w:pos="1120"/>
-          <w:tab w:val="left" w:pos="1680"/>
-          <w:tab w:val="left" w:pos="2240"/>
-          <w:tab w:val="left" w:pos="2800"/>
-          <w:tab w:val="left" w:pos="3360"/>
-          <w:tab w:val="left" w:pos="3920"/>
-          <w:tab w:val="left" w:pos="4480"/>
-          <w:tab w:val="left" w:pos="5040"/>
-          <w:tab w:val="left" w:pos="5600"/>
-          <w:tab w:val="left" w:pos="6160"/>
-          <w:tab w:val="left" w:pos="6720"/>
-        </w:tabs>
-        <w:spacing w:line="360" w:lineRule="auto"/>
-        <w:ind w:firstLine="709"/>
-        <w:jc w:val="both"/>
-        <w:rPr>
-          <w:rFonts w:ascii="Times New Roman" w:hAnsi="Times New Roman"/>
-          <w:sz w:val="28"/>
-        </w:rPr>
-      </w:pPr>
-      <w:r>
-        <w:rPr>
-          <w:rFonts w:ascii="Times New Roman" w:hAnsi="Times New Roman"/>
-          <w:sz w:val="28"/>
-        </w:rPr>
-        <w:t>Это плохо, -</w:t>
-      </w:r>
-      <w:r>
-        <w:rPr>
-          <w:rFonts w:ascii="Times New Roman" w:hAnsi="Times New Roman"/>
-          <w:sz w:val="28"/>
-        </w:rPr>
-        <w:t xml:space="preserve"> </w:t>
-      </w:r>
-      <w:r>
-        <w:rPr>
-          <w:rFonts w:ascii="Times New Roman" w:hAnsi="Times New Roman"/>
-          <w:sz w:val="28"/>
-        </w:rPr>
-        <w:t xml:space="preserve">грустно покачал головой "настоящий </w:t>
-      </w:r>
-      <w:proofErr w:type="spellStart"/>
-      <w:r>
-        <w:rPr>
-          <w:rFonts w:ascii="Times New Roman" w:hAnsi="Times New Roman"/>
-          <w:sz w:val="28"/>
-        </w:rPr>
-        <w:t>арийец</w:t>
-      </w:r>
-      <w:proofErr w:type="spellEnd"/>
-      <w:r>
-        <w:rPr>
-          <w:rFonts w:ascii="Times New Roman" w:hAnsi="Times New Roman"/>
-          <w:sz w:val="28"/>
-        </w:rPr>
-        <w:t>". -</w:t>
-      </w:r>
-      <w:r>
-        <w:rPr>
-          <w:rFonts w:ascii="Times New Roman" w:hAnsi="Times New Roman"/>
-          <w:sz w:val="28"/>
-        </w:rPr>
-        <w:t xml:space="preserve"> </w:t>
-      </w:r>
-      <w:r>
-        <w:rPr>
-          <w:rFonts w:ascii="Times New Roman" w:hAnsi="Times New Roman"/>
-          <w:sz w:val="28"/>
-        </w:rPr>
-        <w:t>Почему ты не снабдил их оружием?</w:t>
-      </w:r>
-    </w:p>
-    <w:p>
-      <w:pPr>
-        <w:tabs>
-          <w:tab w:val="left" w:pos="560"/>
-          <w:tab w:val="left" w:pos="1120"/>
-          <w:tab w:val="left" w:pos="1680"/>
-          <w:tab w:val="left" w:pos="2240"/>
-          <w:tab w:val="left" w:pos="2800"/>
-          <w:tab w:val="left" w:pos="3360"/>
-          <w:tab w:val="left" w:pos="3920"/>
-          <w:tab w:val="left" w:pos="4480"/>
-          <w:tab w:val="left" w:pos="5040"/>
-          <w:tab w:val="left" w:pos="5600"/>
-          <w:tab w:val="left" w:pos="6160"/>
-          <w:tab w:val="left" w:pos="6720"/>
-        </w:tabs>
-        <w:spacing w:line="360" w:lineRule="auto"/>
-        <w:ind w:firstLine="709"/>
-        <w:jc w:val="both"/>
-        <w:rPr>
-          <w:rFonts w:ascii="Times New Roman" w:hAnsi="Times New Roman"/>
-          <w:sz w:val="28"/>
-        </w:rPr>
-      </w:pPr>
-      <w:r>
-        <w:rPr>
-          <w:rFonts w:ascii="Times New Roman" w:hAnsi="Times New Roman"/>
-          <w:sz w:val="28"/>
-        </w:rPr>
-        <w:t>Стражи задумывались как помощь правоохранительным органам, а не их замена</w:t>
-      </w:r>
-      <w:r>
-        <w:rPr>
-          <w:rFonts w:ascii="Times New Roman" w:hAnsi="Times New Roman"/>
-          <w:sz w:val="28"/>
-        </w:rPr>
-        <w:t xml:space="preserve"> </w:t>
-      </w:r>
-      <w:r>
-        <w:rPr>
-          <w:rFonts w:ascii="Times New Roman" w:hAnsi="Times New Roman"/>
-          <w:sz w:val="28"/>
-        </w:rPr>
-        <w:t>-</w:t>
-      </w:r>
-      <w:r>
-        <w:rPr>
-          <w:rFonts w:ascii="Times New Roman" w:hAnsi="Times New Roman"/>
-          <w:sz w:val="28"/>
-        </w:rPr>
-        <w:t xml:space="preserve"> </w:t>
-      </w:r>
-      <w:r>
-        <w:rPr>
-          <w:rFonts w:ascii="Times New Roman" w:hAnsi="Times New Roman"/>
-          <w:sz w:val="28"/>
-        </w:rPr>
-        <w:t>честно говоря, я уже устал это объяснять.</w:t>
+        <w:t>Поскольку речь идет о борьбе с преступностью, мистер Осборн, Кройц удивился моему вопросу. Мы за порядок и стабильность. Человечество уже повидало немало войн, конфликтов и проблем. Я хочу, чтобы люди могли безопасно выйти, зная, что улицы безопасны.</w:t>
+      </w:r>
+    </w:p>
+    <w:p>
+      <w:pPr>
+        <w:tabs>
+          <w:tab w:val="left" w:pos="560"/>
+          <w:tab w:val="left" w:pos="1120"/>
+          <w:tab w:val="left" w:pos="1680"/>
+          <w:tab w:val="left" w:pos="2240"/>
+          <w:tab w:val="left" w:pos="2800"/>
+          <w:tab w:val="left" w:pos="3360"/>
+          <w:tab w:val="left" w:pos="3920"/>
+          <w:tab w:val="left" w:pos="4480"/>
+          <w:tab w:val="left" w:pos="5040"/>
+          <w:tab w:val="left" w:pos="5600"/>
+          <w:tab w:val="left" w:pos="6160"/>
+          <w:tab w:val="left" w:pos="6720"/>
+        </w:tabs>
+        <w:spacing w:line="360" w:lineRule="auto"/>
+        <w:ind w:firstLine="709"/>
+        <w:jc w:val="both"/>
+        <w:rPr>
+          <w:rFonts w:ascii="Times New Roman" w:hAnsi="Times New Roman"/>
+          <w:sz w:val="28"/>
+        </w:rPr>
+      </w:pPr>
+      <w:r>
+        <w:rPr>
+          <w:rFonts w:ascii="Times New Roman" w:hAnsi="Times New Roman"/>
+          <w:sz w:val="28"/>
+        </w:rPr>
+        <w:t>Я заметил, что стражи не обеспечивают того уровня безопасности, который вы предлагаете. – Они просто помогают полиции. Больше глаз и ушей на улицах...</w:t>
+      </w:r>
+    </w:p>
+    <w:p>
+      <w:pPr>
+        <w:tabs>
+          <w:tab w:val="left" w:pos="560"/>
+          <w:tab w:val="left" w:pos="1120"/>
+          <w:tab w:val="left" w:pos="1680"/>
+          <w:tab w:val="left" w:pos="2240"/>
+          <w:tab w:val="left" w:pos="2800"/>
+          <w:tab w:val="left" w:pos="3360"/>
+          <w:tab w:val="left" w:pos="3920"/>
+          <w:tab w:val="left" w:pos="4480"/>
+          <w:tab w:val="left" w:pos="5040"/>
+          <w:tab w:val="left" w:pos="5600"/>
+          <w:tab w:val="left" w:pos="6160"/>
+          <w:tab w:val="left" w:pos="6720"/>
+        </w:tabs>
+        <w:spacing w:line="360" w:lineRule="auto"/>
+        <w:ind w:firstLine="709"/>
+        <w:jc w:val="both"/>
+        <w:rPr>
+          <w:rFonts w:ascii="Times New Roman" w:hAnsi="Times New Roman"/>
+          <w:sz w:val="28"/>
+        </w:rPr>
+      </w:pPr>
+      <w:r>
+        <w:rPr>
+          <w:rFonts w:ascii="Times New Roman" w:hAnsi="Times New Roman"/>
+          <w:sz w:val="28"/>
+        </w:rPr>
+        <w:t xml:space="preserve">Это плохо, - грустно покачала головой </w:t>
+      </w:r>
+      <w:r>
+        <w:rPr>
+          <w:rFonts w:ascii="Times New Roman" w:hAnsi="Times New Roman"/>
+          <w:sz w:val="28"/>
+        </w:rPr>
+        <w:t>"</w:t>
+      </w:r>
+      <w:r>
+        <w:rPr>
+          <w:rFonts w:ascii="Times New Roman" w:hAnsi="Times New Roman"/>
+          <w:sz w:val="28"/>
+        </w:rPr>
+        <w:t>настоящий арийец</w:t>
+      </w:r>
+      <w:r>
+        <w:rPr>
+          <w:rFonts w:ascii="Times New Roman" w:hAnsi="Times New Roman"/>
+          <w:sz w:val="28"/>
+        </w:rPr>
+        <w:t>"</w:t>
+      </w:r>
+      <w:r>
+        <w:rPr>
+          <w:rFonts w:ascii="Times New Roman" w:hAnsi="Times New Roman"/>
+          <w:sz w:val="28"/>
+        </w:rPr>
+        <w:t>. – Почему ты не снабдил их оружием?</w:t>
+      </w:r>
+    </w:p>
+    <w:p>
+      <w:pPr>
+        <w:tabs>
+          <w:tab w:val="left" w:pos="560"/>
+          <w:tab w:val="left" w:pos="1120"/>
+          <w:tab w:val="left" w:pos="1680"/>
+          <w:tab w:val="left" w:pos="2240"/>
+          <w:tab w:val="left" w:pos="2800"/>
+          <w:tab w:val="left" w:pos="3360"/>
+          <w:tab w:val="left" w:pos="3920"/>
+          <w:tab w:val="left" w:pos="4480"/>
+          <w:tab w:val="left" w:pos="5040"/>
+          <w:tab w:val="left" w:pos="5600"/>
+          <w:tab w:val="left" w:pos="6160"/>
+          <w:tab w:val="left" w:pos="6720"/>
+        </w:tabs>
+        <w:spacing w:line="360" w:lineRule="auto"/>
+        <w:ind w:firstLine="709"/>
+        <w:jc w:val="both"/>
+        <w:rPr>
+          <w:rFonts w:ascii="Times New Roman" w:hAnsi="Times New Roman"/>
+          <w:sz w:val="28"/>
+        </w:rPr>
+      </w:pPr>
+      <w:r>
+        <w:rPr>
+          <w:rFonts w:ascii="Times New Roman" w:hAnsi="Times New Roman"/>
+          <w:sz w:val="28"/>
+        </w:rPr>
+        <w:t>Стражи задумывались как помощь правоохранительным органам, а не их замена – честно говоря, я уже устал это объяснять.</w:t>
       </w:r>
     </w:p>
     <w:p>
@@ -1035,23 +890,7 @@
           <w:rFonts w:ascii="Times New Roman" w:hAnsi="Times New Roman"/>
           <w:sz w:val="28"/>
         </w:rPr>
-        <w:t xml:space="preserve"> пожал плечами </w:t>
-      </w:r>
-      <w:proofErr w:type="spellStart"/>
-      <w:r>
-        <w:rPr>
-          <w:rFonts w:ascii="Times New Roman" w:hAnsi="Times New Roman"/>
-          <w:sz w:val="28"/>
-        </w:rPr>
-        <w:t>Кройц</w:t>
-      </w:r>
-      <w:proofErr w:type="spellEnd"/>
-      <w:r>
-        <w:rPr>
-          <w:rFonts w:ascii="Times New Roman" w:hAnsi="Times New Roman"/>
-          <w:sz w:val="28"/>
-        </w:rPr>
-        <w:t xml:space="preserve">. </w:t>
+        <w:t xml:space="preserve"> пожал плечами Кройц. </w:t>
       </w:r>
       <w:r>
         <w:rPr>
@@ -1078,7 +917,7 @@
 </file>
 
 <file path=word/styles.xml><?xml version="1.0" encoding="utf-8"?>
-<w:styles xmlns:mc="http://schemas.openxmlformats.org/markup-compatibility/2006" xmlns:r="http://schemas.openxmlformats.org/officeDocument/2006/relationships" xmlns:w="http://schemas.openxmlformats.org/wordprocessingml/2006/main" xmlns:w14="http://schemas.microsoft.com/office/word/2010/wordml" xmlns:w15="http://schemas.microsoft.com/office/word/2012/wordml" xmlns:w16cid="http://schemas.microsoft.com/office/word/2016/wordml/cid" xmlns:w16se="http://schemas.microsoft.com/office/word/2015/wordml/symex" mc:Ignorable="w14 w15 w16se w16cid">
+<w:styles xmlns:mc="http://schemas.openxmlformats.org/markup-compatibility/2006" xmlns:r="http://schemas.openxmlformats.org/officeDocument/2006/relationships" xmlns:w="http://schemas.openxmlformats.org/wordprocessingml/2006/main" xmlns:w14="http://schemas.microsoft.com/office/word/2010/wordml" xmlns:w15="http://schemas.microsoft.com/office/word/2012/wordml" xmlns:w16cex="http://schemas.microsoft.com/office/word/2018/wordml/cex" xmlns:w16cid="http://schemas.microsoft.com/office/word/2016/wordml/cid" xmlns:w16="http://schemas.microsoft.com/office/word/2018/wordml" xmlns:w16se="http://schemas.microsoft.com/office/word/2015/wordml/symex" mc:Ignorable="w14 w15 w16se w16cid w16 w16cex">
   <w:docDefaults>
     <w:rPrDefault>
       <w:rPr>
@@ -1090,7 +929,7 @@
     </w:rPrDefault>
     <w:pPrDefault/>
   </w:docDefaults>
-  <w:latentStyles w:defLockedState="0" w:defUIPriority="99" w:defSemiHidden="0" w:defUnhideWhenUsed="0" w:defQFormat="0" w:count="375">
+  <w:latentStyles w:defLockedState="0" w:defUIPriority="99" w:defSemiHidden="0" w:defUnhideWhenUsed="0" w:defQFormat="0" w:count="376">
     <w:lsdException w:name="Normal" w:uiPriority="0" w:qFormat="1"/>
     <w:lsdException w:name="heading 1" w:uiPriority="9" w:qFormat="1"/>
     <w:lsdException w:name="heading 2" w:uiPriority="9" w:qFormat="1"/>
@@ -1195,7 +1034,6 @@
     <w:lsdException w:name="HTML Sample" w:semiHidden="1" w:unhideWhenUsed="1"/>
     <w:lsdException w:name="HTML Typewriter" w:semiHidden="1" w:unhideWhenUsed="1"/>
     <w:lsdException w:name="HTML Variable" w:semiHidden="1" w:unhideWhenUsed="1"/>
-    <w:lsdException w:name="Normal Table" w:semiHidden="1" w:unhideWhenUsed="1"/>
     <w:lsdException w:name="annotation subject" w:semiHidden="1" w:unhideWhenUsed="1"/>
     <w:lsdException w:name="No List" w:semiHidden="1" w:unhideWhenUsed="1"/>
     <w:lsdException w:name="Outline List 1" w:semiHidden="1" w:unhideWhenUsed="1"/>
@@ -1242,10 +1080,8 @@
     <w:lsdException w:name="Table Subtle 2" w:semiHidden="1" w:unhideWhenUsed="1"/>
     <w:lsdException w:name="Table Web 1" w:semiHidden="1" w:unhideWhenUsed="1"/>
     <w:lsdException w:name="Table Web 2" w:semiHidden="1" w:unhideWhenUsed="1"/>
-    <w:lsdException w:name="Table Web 3" w:semiHidden="1" w:unhideWhenUsed="1"/>
     <w:lsdException w:name="Balloon Text" w:semiHidden="1" w:unhideWhenUsed="1"/>
     <w:lsdException w:name="Table Grid" w:uiPriority="39"/>
-    <w:lsdException w:name="Table Theme" w:semiHidden="1" w:unhideWhenUsed="1"/>
     <w:lsdException w:name="Placeholder Text" w:semiHidden="1"/>
     <w:lsdException w:name="No Spacing" w:uiPriority="1" w:qFormat="1"/>
     <w:lsdException w:name="Light Shading" w:uiPriority="60"/>
@@ -1465,6 +1301,7 @@
     <w:lsdException w:name="Smart Hyperlink" w:semiHidden="1" w:unhideWhenUsed="1"/>
     <w:lsdException w:name="Hashtag" w:semiHidden="1" w:unhideWhenUsed="1"/>
     <w:lsdException w:name="Unresolved Mention" w:semiHidden="1" w:unhideWhenUsed="1"/>
+    <w:lsdException w:name="Smart Link" w:semiHidden="1" w:unhideWhenUsed="1"/>
   </w:latentStyles>
   <w:style w:type="paragraph" w:default="1" w:styleId="a">
     <w:name w:val="Normal"/>

</xml_diff>